<commit_message>
Update TUGAS MOU KELOMPOK 10.docx
</commit_message>
<xml_diff>
--- a/Tugas Kelompok 10/TUGAS MOU KELOMPOK 10.docx
+++ b/Tugas Kelompok 10/TUGAS MOU KELOMPOK 10.docx
@@ -534,31 +534,692 @@
     </w:p>
     <w:p>
       <w:pPr>
-        <w:jc w:val="center"/>
-        <w:rPr>
+        <w:pStyle w:val="Heading1"/>
+      </w:pPr>
+      <w:r>
+        <w:t>USER STORY</w:t>
+      </w:r>
+    </w:p>
+    <w:p/>
+    <w:p>
+      <w:proofErr w:type="spellStart"/>
+      <w:r>
+        <w:t>Sebagai</w:t>
+      </w:r>
+      <w:proofErr w:type="spellEnd"/>
+      <w:r>
+        <w:t xml:space="preserve"> Owner, </w:t>
+      </w:r>
+      <w:proofErr w:type="spellStart"/>
+      <w:r>
+        <w:t>saya</w:t>
+      </w:r>
+      <w:proofErr w:type="spellEnd"/>
+      <w:r>
+        <w:t xml:space="preserve"> </w:t>
+      </w:r>
+      <w:proofErr w:type="spellStart"/>
+      <w:r>
+        <w:t>ingin</w:t>
+      </w:r>
+      <w:proofErr w:type="spellEnd"/>
+      <w:r>
+        <w:t xml:space="preserve"> customers yang </w:t>
+      </w:r>
+      <w:proofErr w:type="spellStart"/>
+      <w:r>
+        <w:t>datang</w:t>
+      </w:r>
+      <w:proofErr w:type="spellEnd"/>
+      <w:r>
+        <w:t xml:space="preserve"> </w:t>
+      </w:r>
+      <w:proofErr w:type="spellStart"/>
+      <w:r>
+        <w:t>bisa</w:t>
+      </w:r>
+      <w:proofErr w:type="spellEnd"/>
+      <w:r>
+        <w:t xml:space="preserve"> </w:t>
+      </w:r>
+      <w:proofErr w:type="spellStart"/>
+      <w:r>
+        <w:t>meminjam</w:t>
+      </w:r>
+      <w:proofErr w:type="spellEnd"/>
+      <w:r>
+        <w:t xml:space="preserve"> dan </w:t>
+      </w:r>
+      <w:proofErr w:type="spellStart"/>
+      <w:r>
+        <w:t>bermain</w:t>
+      </w:r>
+      <w:proofErr w:type="spellEnd"/>
+      <w:r>
+        <w:t xml:space="preserve"> gameboard</w:t>
+      </w:r>
+      <w:r>
+        <w:t xml:space="preserve">, </w:t>
+      </w:r>
+      <w:proofErr w:type="spellStart"/>
+      <w:r>
+        <w:t>sehingga</w:t>
+      </w:r>
+      <w:proofErr w:type="spellEnd"/>
+      <w:r>
+        <w:t xml:space="preserve"> </w:t>
+      </w:r>
+      <w:proofErr w:type="spellStart"/>
+      <w:r>
+        <w:t>ketika</w:t>
+      </w:r>
+      <w:proofErr w:type="spellEnd"/>
+      <w:r>
+        <w:t xml:space="preserve"> </w:t>
+      </w:r>
+      <w:proofErr w:type="spellStart"/>
+      <w:r>
+        <w:t>menunggu</w:t>
+      </w:r>
+      <w:proofErr w:type="spellEnd"/>
+      <w:r>
+        <w:t xml:space="preserve"> </w:t>
+      </w:r>
+      <w:proofErr w:type="spellStart"/>
+      <w:r>
+        <w:t>pesanan</w:t>
+      </w:r>
+      <w:proofErr w:type="spellEnd"/>
+      <w:r>
+        <w:t xml:space="preserve"> </w:t>
+      </w:r>
+      <w:proofErr w:type="spellStart"/>
+      <w:r>
+        <w:t>tidak</w:t>
+      </w:r>
+      <w:proofErr w:type="spellEnd"/>
+      <w:r>
+        <w:t xml:space="preserve"> </w:t>
+      </w:r>
+      <w:proofErr w:type="spellStart"/>
+      <w:r>
+        <w:t>membosankan</w:t>
+      </w:r>
+      <w:proofErr w:type="spellEnd"/>
+      <w:r>
+        <w:t>.</w:t>
+      </w:r>
+    </w:p>
+    <w:p>
+      <w:proofErr w:type="spellStart"/>
+      <w:r>
+        <w:t>Sebagai</w:t>
+      </w:r>
+      <w:proofErr w:type="spellEnd"/>
+      <w:r>
+        <w:t xml:space="preserve"> Owner, </w:t>
+      </w:r>
+      <w:proofErr w:type="spellStart"/>
+      <w:r>
+        <w:t>saya</w:t>
+      </w:r>
+      <w:proofErr w:type="spellEnd"/>
+      <w:r>
+        <w:t xml:space="preserve"> </w:t>
+      </w:r>
+      <w:proofErr w:type="spellStart"/>
+      <w:r>
+        <w:t>ingin</w:t>
+      </w:r>
+      <w:proofErr w:type="spellEnd"/>
+      <w:r>
+        <w:t xml:space="preserve"> </w:t>
+      </w:r>
+      <w:proofErr w:type="spellStart"/>
+      <w:r>
+        <w:t>adanya</w:t>
+      </w:r>
+      <w:proofErr w:type="spellEnd"/>
+      <w:r>
+        <w:t xml:space="preserve"> </w:t>
+      </w:r>
+      <w:proofErr w:type="spellStart"/>
+      <w:r>
+        <w:t>katalog</w:t>
+      </w:r>
+      <w:proofErr w:type="spellEnd"/>
+      <w:r>
+        <w:t xml:space="preserve"> </w:t>
+      </w:r>
+      <w:proofErr w:type="spellStart"/>
+      <w:r>
+        <w:t>atau</w:t>
+      </w:r>
+      <w:proofErr w:type="spellEnd"/>
+      <w:r>
+        <w:t xml:space="preserve"> </w:t>
+      </w:r>
+      <w:proofErr w:type="spellStart"/>
+      <w:r>
+        <w:t>dokumentasi</w:t>
+      </w:r>
+      <w:proofErr w:type="spellEnd"/>
+      <w:r>
+        <w:t xml:space="preserve"> </w:t>
+      </w:r>
+      <w:proofErr w:type="spellStart"/>
+      <w:r>
+        <w:t>cara</w:t>
+      </w:r>
+      <w:proofErr w:type="spellEnd"/>
+      <w:r>
+        <w:t xml:space="preserve"> </w:t>
+      </w:r>
+      <w:proofErr w:type="spellStart"/>
+      <w:r>
+        <w:t>bermain</w:t>
+      </w:r>
+      <w:proofErr w:type="spellEnd"/>
+      <w:r>
+        <w:t xml:space="preserve"> </w:t>
+      </w:r>
+      <w:r>
+        <w:t xml:space="preserve"> </w:t>
+      </w:r>
+      <w:proofErr w:type="spellStart"/>
+      <w:r>
+        <w:t>tentang</w:t>
+      </w:r>
+      <w:proofErr w:type="spellEnd"/>
+      <w:r>
+        <w:t xml:space="preserve"> gameboard yang </w:t>
+      </w:r>
+      <w:proofErr w:type="spellStart"/>
+      <w:r>
+        <w:t>tersedia</w:t>
+      </w:r>
+      <w:proofErr w:type="spellEnd"/>
+      <w:r>
+        <w:t xml:space="preserve"> </w:t>
+      </w:r>
+      <w:proofErr w:type="spellStart"/>
+      <w:r>
+        <w:t>seingga</w:t>
+      </w:r>
+      <w:proofErr w:type="spellEnd"/>
+      <w:r>
+        <w:t xml:space="preserve"> customers yang </w:t>
+      </w:r>
+      <w:proofErr w:type="spellStart"/>
+      <w:r>
+        <w:t>meminjam</w:t>
+      </w:r>
+      <w:proofErr w:type="spellEnd"/>
+      <w:r>
+        <w:t xml:space="preserve"> game </w:t>
+      </w:r>
+      <w:proofErr w:type="spellStart"/>
+      <w:r>
+        <w:t>tidak</w:t>
+      </w:r>
+      <w:proofErr w:type="spellEnd"/>
+      <w:r>
+        <w:t xml:space="preserve"> </w:t>
+      </w:r>
+      <w:proofErr w:type="spellStart"/>
+      <w:r>
+        <w:t>bingung</w:t>
+      </w:r>
+      <w:proofErr w:type="spellEnd"/>
+      <w:r>
+        <w:t xml:space="preserve"> </w:t>
+      </w:r>
+      <w:proofErr w:type="spellStart"/>
+      <w:r>
+        <w:t>memainkan</w:t>
+      </w:r>
+      <w:r>
+        <w:t>ya</w:t>
+      </w:r>
+      <w:proofErr w:type="spellEnd"/>
+      <w:r>
+        <w:t>.</w:t>
+      </w:r>
+    </w:p>
+    <w:p>
+      <w:proofErr w:type="spellStart"/>
+      <w:r>
+        <w:t>Sebagai</w:t>
+      </w:r>
+      <w:proofErr w:type="spellEnd"/>
+      <w:r>
+        <w:t xml:space="preserve"> Owner, </w:t>
+      </w:r>
+      <w:proofErr w:type="spellStart"/>
+      <w:r>
+        <w:t>saya</w:t>
+      </w:r>
+      <w:proofErr w:type="spellEnd"/>
+      <w:r>
+        <w:t xml:space="preserve"> </w:t>
+      </w:r>
+      <w:proofErr w:type="spellStart"/>
+      <w:r>
+        <w:t>ingin</w:t>
+      </w:r>
+      <w:proofErr w:type="spellEnd"/>
+      <w:r>
+        <w:t xml:space="preserve"> </w:t>
+      </w:r>
+      <w:proofErr w:type="spellStart"/>
+      <w:r>
+        <w:t>adanya</w:t>
+      </w:r>
+      <w:proofErr w:type="spellEnd"/>
+      <w:r>
+        <w:t xml:space="preserve"> record customer yang </w:t>
+      </w:r>
+      <w:proofErr w:type="spellStart"/>
+      <w:r>
+        <w:t>meminjam</w:t>
+      </w:r>
+      <w:proofErr w:type="spellEnd"/>
+      <w:r>
+        <w:t xml:space="preserve"> boardgame </w:t>
+      </w:r>
+      <w:proofErr w:type="spellStart"/>
+      <w:r>
+        <w:t>sehingga</w:t>
+      </w:r>
+      <w:proofErr w:type="spellEnd"/>
+      <w:r>
+        <w:t xml:space="preserve"> </w:t>
+      </w:r>
+      <w:proofErr w:type="spellStart"/>
+      <w:r>
+        <w:t>memudahkan</w:t>
+      </w:r>
+      <w:proofErr w:type="spellEnd"/>
+      <w:r>
+        <w:t xml:space="preserve"> </w:t>
+      </w:r>
+      <w:proofErr w:type="spellStart"/>
+      <w:r>
+        <w:t>pelacakan</w:t>
+      </w:r>
+      <w:proofErr w:type="spellEnd"/>
+      <w:r>
+        <w:t xml:space="preserve"> </w:t>
+      </w:r>
+      <w:proofErr w:type="spellStart"/>
+      <w:r>
+        <w:t>ketika</w:t>
+      </w:r>
+      <w:proofErr w:type="spellEnd"/>
+      <w:r>
+        <w:t xml:space="preserve"> </w:t>
+      </w:r>
+      <w:proofErr w:type="spellStart"/>
+      <w:r>
+        <w:t>terjadi</w:t>
+      </w:r>
+      <w:proofErr w:type="spellEnd"/>
+      <w:r>
+        <w:t xml:space="preserve"> </w:t>
+      </w:r>
+      <w:proofErr w:type="spellStart"/>
+      <w:r>
+        <w:t>kerusakan</w:t>
+      </w:r>
+      <w:proofErr w:type="spellEnd"/>
+      <w:r>
+        <w:t xml:space="preserve"> </w:t>
+      </w:r>
+      <w:proofErr w:type="spellStart"/>
+      <w:r>
+        <w:t>arau</w:t>
+      </w:r>
+      <w:proofErr w:type="spellEnd"/>
+      <w:r>
+        <w:t xml:space="preserve"> </w:t>
+      </w:r>
+      <w:proofErr w:type="spellStart"/>
+      <w:r>
+        <w:t>kehilangan</w:t>
+      </w:r>
+      <w:proofErr w:type="spellEnd"/>
+      <w:r>
+        <w:t xml:space="preserve"> part boardgame yang di </w:t>
+      </w:r>
+      <w:proofErr w:type="spellStart"/>
+      <w:r>
+        <w:t>pinjamkan</w:t>
+      </w:r>
+      <w:proofErr w:type="spellEnd"/>
+      <w:r>
+        <w:t>.</w:t>
+      </w:r>
+    </w:p>
+    <w:p>
+      <w:proofErr w:type="spellStart"/>
+      <w:r>
+        <w:t>Sebagai</w:t>
+      </w:r>
+      <w:proofErr w:type="spellEnd"/>
+      <w:r>
+        <w:t xml:space="preserve"> Owner, </w:t>
+      </w:r>
+      <w:proofErr w:type="spellStart"/>
+      <w:r>
+        <w:t>saya</w:t>
+      </w:r>
+      <w:proofErr w:type="spellEnd"/>
+      <w:r>
+        <w:t xml:space="preserve"> </w:t>
+      </w:r>
+      <w:proofErr w:type="spellStart"/>
+      <w:r>
+        <w:t>ingin</w:t>
+      </w:r>
+      <w:proofErr w:type="spellEnd"/>
+      <w:r>
+        <w:t xml:space="preserve"> customers yang </w:t>
+      </w:r>
+      <w:proofErr w:type="spellStart"/>
+      <w:r>
+        <w:t>datang</w:t>
+      </w:r>
+      <w:proofErr w:type="spellEnd"/>
+      <w:r>
+        <w:t xml:space="preserve"> </w:t>
+      </w:r>
+      <w:proofErr w:type="spellStart"/>
+      <w:r>
+        <w:t>beberapa</w:t>
+      </w:r>
+      <w:proofErr w:type="spellEnd"/>
+      <w:r>
+        <w:t xml:space="preserve"> kali </w:t>
+      </w:r>
+      <w:proofErr w:type="spellStart"/>
+      <w:r>
+        <w:t>mendapatkan</w:t>
+      </w:r>
+      <w:proofErr w:type="spellEnd"/>
+      <w:r>
+        <w:t xml:space="preserve"> reward </w:t>
+      </w:r>
+      <w:r>
+        <w:t xml:space="preserve">(voucher) </w:t>
+      </w:r>
+      <w:proofErr w:type="spellStart"/>
+      <w:r>
+        <w:t>sehingga</w:t>
+      </w:r>
+      <w:proofErr w:type="spellEnd"/>
+      <w:r>
+        <w:t xml:space="preserve"> customers </w:t>
+      </w:r>
+      <w:proofErr w:type="spellStart"/>
+      <w:r>
+        <w:t>tersebut</w:t>
+      </w:r>
+      <w:proofErr w:type="spellEnd"/>
+      <w:r>
+        <w:t xml:space="preserve"> </w:t>
+      </w:r>
+      <w:proofErr w:type="spellStart"/>
+      <w:r>
+        <w:t>akan</w:t>
+      </w:r>
+      <w:proofErr w:type="spellEnd"/>
+      <w:r>
+        <w:t xml:space="preserve"> </w:t>
+      </w:r>
+      <w:proofErr w:type="spellStart"/>
+      <w:r>
+        <w:t>terus</w:t>
+      </w:r>
+      <w:proofErr w:type="spellEnd"/>
+      <w:r>
+        <w:t xml:space="preserve"> </w:t>
+      </w:r>
+      <w:proofErr w:type="spellStart"/>
+      <w:r>
+        <w:t>datang</w:t>
+      </w:r>
+      <w:proofErr w:type="spellEnd"/>
+      <w:r>
+        <w:t xml:space="preserve"> dan </w:t>
+      </w:r>
+      <w:proofErr w:type="spellStart"/>
+      <w:r>
+        <w:t>menjadi</w:t>
+      </w:r>
+      <w:proofErr w:type="spellEnd"/>
+      <w:r>
+        <w:t xml:space="preserve"> </w:t>
+      </w:r>
+      <w:r>
+        <w:t>customers</w:t>
+      </w:r>
+      <w:r>
+        <w:t xml:space="preserve"> </w:t>
+      </w:r>
+      <w:proofErr w:type="spellStart"/>
+      <w:r>
+        <w:t>setia</w:t>
+      </w:r>
+      <w:proofErr w:type="spellEnd"/>
+      <w:r>
+        <w:t>.</w:t>
+      </w:r>
+    </w:p>
+    <w:p>
+      <w:proofErr w:type="spellStart"/>
+      <w:r>
+        <w:t>Sebagai</w:t>
+      </w:r>
+      <w:proofErr w:type="spellEnd"/>
+      <w:r>
+        <w:t xml:space="preserve"> Owner, </w:t>
+      </w:r>
+      <w:proofErr w:type="spellStart"/>
+      <w:r>
+        <w:t>saya</w:t>
+      </w:r>
+      <w:proofErr w:type="spellEnd"/>
+      <w:r>
+        <w:t xml:space="preserve"> </w:t>
+      </w:r>
+      <w:proofErr w:type="spellStart"/>
+      <w:r>
+        <w:t>ingin</w:t>
+      </w:r>
+      <w:proofErr w:type="spellEnd"/>
+      <w:r>
+        <w:t xml:space="preserve"> menu yang </w:t>
+      </w:r>
+      <w:proofErr w:type="spellStart"/>
+      <w:r>
+        <w:t>ditampilkan</w:t>
+      </w:r>
+      <w:proofErr w:type="spellEnd"/>
+      <w:r>
+        <w:t xml:space="preserve"> </w:t>
+      </w:r>
+      <w:proofErr w:type="spellStart"/>
+      <w:r>
+        <w:t>mudah</w:t>
+      </w:r>
+      <w:proofErr w:type="spellEnd"/>
+      <w:r>
+        <w:t xml:space="preserve">  </w:t>
+      </w:r>
+      <w:proofErr w:type="spellStart"/>
+      <w:r>
+        <w:t>untuk</w:t>
+      </w:r>
+      <w:proofErr w:type="spellEnd"/>
+      <w:r>
+        <w:t xml:space="preserve"> </w:t>
+      </w:r>
+      <w:proofErr w:type="spellStart"/>
+      <w:r>
+        <w:t>diganti</w:t>
+      </w:r>
+      <w:proofErr w:type="spellEnd"/>
+      <w:r>
+        <w:t xml:space="preserve"> </w:t>
+      </w:r>
+      <w:proofErr w:type="spellStart"/>
+      <w:r>
+        <w:t>ganti</w:t>
+      </w:r>
+      <w:proofErr w:type="spellEnd"/>
+      <w:r>
+        <w:t xml:space="preserve"> </w:t>
+      </w:r>
+      <w:proofErr w:type="spellStart"/>
+      <w:r>
+        <w:t>sehingga</w:t>
+      </w:r>
+      <w:proofErr w:type="spellEnd"/>
+      <w:r>
+        <w:t xml:space="preserve"> </w:t>
+      </w:r>
+      <w:proofErr w:type="spellStart"/>
+      <w:r>
+        <w:t>jika</w:t>
+      </w:r>
+      <w:proofErr w:type="spellEnd"/>
+      <w:r>
+        <w:t xml:space="preserve"> </w:t>
+      </w:r>
+      <w:proofErr w:type="spellStart"/>
+      <w:r>
+        <w:t>ada</w:t>
+      </w:r>
+      <w:proofErr w:type="spellEnd"/>
+      <w:r>
+        <w:t xml:space="preserve"> update di </w:t>
+      </w:r>
+      <w:proofErr w:type="spellStart"/>
+      <w:r>
+        <w:t>bagian</w:t>
+      </w:r>
+      <w:proofErr w:type="spellEnd"/>
+      <w:r>
+        <w:t xml:space="preserve"> menu </w:t>
+      </w:r>
+      <w:proofErr w:type="spellStart"/>
+      <w:r>
+        <w:t>akan</w:t>
+      </w:r>
+      <w:proofErr w:type="spellEnd"/>
+      <w:r>
+        <w:t xml:space="preserve"> </w:t>
+      </w:r>
+      <w:proofErr w:type="spellStart"/>
+      <w:r>
+        <w:t>meminimalkan</w:t>
+      </w:r>
+      <w:proofErr w:type="spellEnd"/>
+      <w:r>
+        <w:t xml:space="preserve"> </w:t>
+      </w:r>
+      <w:proofErr w:type="spellStart"/>
+      <w:r>
+        <w:t>waktu</w:t>
+      </w:r>
+      <w:proofErr w:type="spellEnd"/>
+      <w:r>
+        <w:t>.</w:t>
+      </w:r>
+    </w:p>
+    <w:p>
+      <w:r>
+        <w:br w:type="page"/>
+      </w:r>
+    </w:p>
+    <w:p>
+      <w:pPr>
+        <w:pStyle w:val="Heading1"/>
+      </w:pPr>
+      <w:r>
+        <w:lastRenderedPageBreak/>
+        <w:t>KEBUTUHAN TEKNIS DAN NON TEKNIS</w:t>
+      </w:r>
+    </w:p>
+    <w:p/>
+    <w:p>
+      <w:r>
+        <w:t xml:space="preserve">List </w:t>
+      </w:r>
+      <w:proofErr w:type="spellStart"/>
+      <w:r>
+        <w:t>Kebutuhan</w:t>
+      </w:r>
+      <w:proofErr w:type="spellEnd"/>
+      <w:r>
+        <w:t xml:space="preserve"> Teknis</w:t>
+      </w:r>
+    </w:p>
+    <w:p/>
+    <w:p>
+      <w:pPr>
+        <w:rPr>
+          <w:rFonts w:eastAsiaTheme="majorEastAsia" w:cstheme="majorBidi"/>
+          <w:sz w:val="32"/>
+          <w:szCs w:val="32"/>
+        </w:rPr>
+      </w:pPr>
+      <w:r>
+        <w:t xml:space="preserve">List </w:t>
+      </w:r>
+      <w:proofErr w:type="spellStart"/>
+      <w:r>
+        <w:t>Kebutuhan</w:t>
+      </w:r>
+      <w:proofErr w:type="spellEnd"/>
+      <w:r>
+        <w:t xml:space="preserve"> Non Teknis</w:t>
+      </w:r>
+      <w:r>
+        <w:br w:type="page"/>
+      </w:r>
+    </w:p>
+    <w:p>
+      <w:pPr>
+        <w:pStyle w:val="Heading1"/>
+      </w:pPr>
+      <w:r>
+        <w:lastRenderedPageBreak/>
+        <w:t>WORK BREAKDOWN STRUCTURE</w:t>
+      </w:r>
+    </w:p>
+    <w:p>
+      <w:pPr>
+        <w:rPr>
+          <w:rFonts w:eastAsiaTheme="majorEastAsia" w:cstheme="majorBidi"/>
           <w:b/>
-          <w:bCs/>
-          <w:sz w:val="28"/>
-          <w:szCs w:val="28"/>
-        </w:rPr>
-      </w:pPr>
-      <w:r>
-        <w:rPr>
-          <w:b/>
-          <w:bCs/>
-          <w:sz w:val="28"/>
-          <w:szCs w:val="28"/>
-        </w:rPr>
+          <w:sz w:val="32"/>
+          <w:szCs w:val="32"/>
+        </w:rPr>
+      </w:pPr>
+      <w:r>
+        <w:br w:type="page"/>
+      </w:r>
+    </w:p>
+    <w:p>
+      <w:pPr>
+        <w:pStyle w:val="Heading1"/>
+      </w:pPr>
+      <w:r>
         <w:lastRenderedPageBreak/>
-        <w:t>USER STORY</w:t>
-      </w:r>
-    </w:p>
-    <w:p>
-      <w:pPr>
-        <w:jc w:val="both"/>
-      </w:pPr>
-    </w:p>
-    <w:p/>
+        <w:t>TIMELINE GANT CHART</w:t>
+      </w:r>
+    </w:p>
     <w:sectPr>
       <w:pgSz w:w="11906" w:h="16838"/>
       <w:pgMar w:top="1440" w:right="1440" w:bottom="1440" w:left="1440" w:header="708" w:footer="708" w:gutter="0"/>
@@ -967,9 +1628,35 @@
   <w:style w:type="paragraph" w:default="1" w:styleId="Normal">
     <w:name w:val="Normal"/>
     <w:qFormat/>
-    <w:rsid w:val="004D1C3C"/>
+    <w:rsid w:val="00BC5ABA"/>
+    <w:pPr>
+      <w:jc w:val="both"/>
+    </w:pPr>
     <w:rPr>
       <w:rFonts w:ascii="Bahnschrift" w:hAnsi="Bahnschrift"/>
+      <w:sz w:val="24"/>
+    </w:rPr>
+  </w:style>
+  <w:style w:type="paragraph" w:styleId="Heading1">
+    <w:name w:val="heading 1"/>
+    <w:basedOn w:val="Normal"/>
+    <w:next w:val="Normal"/>
+    <w:link w:val="Heading1Char"/>
+    <w:uiPriority w:val="9"/>
+    <w:qFormat/>
+    <w:rsid w:val="00DE6CD2"/>
+    <w:pPr>
+      <w:keepNext/>
+      <w:keepLines/>
+      <w:spacing w:before="240" w:after="0"/>
+      <w:jc w:val="center"/>
+      <w:outlineLvl w:val="0"/>
+    </w:pPr>
+    <w:rPr>
+      <w:rFonts w:eastAsiaTheme="majorEastAsia" w:cstheme="majorBidi"/>
+      <w:b/>
+      <w:sz w:val="32"/>
+      <w:szCs w:val="32"/>
     </w:rPr>
   </w:style>
   <w:style w:type="character" w:default="1" w:styleId="DefaultParagraphFont">
@@ -998,6 +1685,19 @@
     <w:uiPriority w:val="99"/>
     <w:semiHidden/>
     <w:unhideWhenUsed/>
+  </w:style>
+  <w:style w:type="character" w:customStyle="1" w:styleId="Heading1Char">
+    <w:name w:val="Heading 1 Char"/>
+    <w:basedOn w:val="DefaultParagraphFont"/>
+    <w:link w:val="Heading1"/>
+    <w:uiPriority w:val="9"/>
+    <w:rsid w:val="00DE6CD2"/>
+    <w:rPr>
+      <w:rFonts w:ascii="Bahnschrift" w:eastAsiaTheme="majorEastAsia" w:hAnsi="Bahnschrift" w:cstheme="majorBidi"/>
+      <w:b/>
+      <w:sz w:val="32"/>
+      <w:szCs w:val="32"/>
+    </w:rPr>
   </w:style>
 </w:styles>
 </file>

</xml_diff>